<commit_message>
Relacion de medidas correlacion
</commit_message>
<xml_diff>
--- a/Etapa 2/Bloque 5 Analiza tus Datos/3. Relaciona Medidas de Correlacion/[AD] 6-Hoja de trabajo - Analisis de Correlacion paso a paso.docx
+++ b/Etapa 2/Bloque 5 Analiza tus Datos/3. Relaciona Medidas de Correlacion/[AD] 6-Hoja de trabajo - Analisis de Correlacion paso a paso.docx
@@ -261,6 +261,9 @@
           </w:p>
           <w:p>
             <w:r>
+              <w:rPr>
+                <w:noProof/>
+              </w:rPr>
               <w:drawing>
                 <wp:anchor distT="0" distB="0" distL="114300" distR="114300" simplePos="0" relativeHeight="251659264" behindDoc="0" locked="0" layoutInCell="1" allowOverlap="1" wp14:anchorId="6D69C33A" wp14:editId="43580B62">
                   <wp:simplePos x="0" y="0"/>
@@ -338,6 +341,9 @@
               </w:drawing>
             </w:r>
             <w:r>
+              <w:rPr>
+                <w:noProof/>
+              </w:rPr>
               <w:drawing>
                 <wp:anchor distT="0" distB="0" distL="114300" distR="114300" simplePos="0" relativeHeight="251658240" behindDoc="0" locked="0" layoutInCell="1" allowOverlap="1" wp14:anchorId="21A8294B" wp14:editId="30983A8D">
                   <wp:simplePos x="0" y="0"/>
@@ -429,6 +435,9 @@
           <w:p/>
           <w:p>
             <w:r>
+              <w:rPr>
+                <w:noProof/>
+              </w:rPr>
               <w:drawing>
                 <wp:anchor distT="0" distB="0" distL="114300" distR="114300" simplePos="0" relativeHeight="251660288" behindDoc="0" locked="0" layoutInCell="1" allowOverlap="1" wp14:anchorId="2D80D14F" wp14:editId="066D0B24">
                   <wp:simplePos x="0" y="0"/>
@@ -670,10 +679,7 @@
               <w:t>NO</w:t>
             </w:r>
             <w:r>
-              <w:t xml:space="preserve"> </w:t>
-            </w:r>
-            <w:r>
-              <w:t>hay relación entre las variables Peso, Altura y Odimes0</w:t>
+              <w:t xml:space="preserve"> hay relación entre las variables Peso, Altura y Odimes0</w:t>
             </w:r>
           </w:p>
           <w:p/>
@@ -772,6 +778,9 @@
               </w:rPr>
             </w:pPr>
             <w:r>
+              <w:rPr>
+                <w:noProof/>
+              </w:rPr>
               <w:drawing>
                 <wp:anchor distT="0" distB="0" distL="114300" distR="114300" simplePos="0" relativeHeight="251662336" behindDoc="0" locked="0" layoutInCell="1" allowOverlap="1" wp14:anchorId="5F1223CA" wp14:editId="26820FF3">
                   <wp:simplePos x="0" y="0"/>
@@ -948,6 +957,9 @@
           <w:p/>
           <w:p>
             <w:r>
+              <w:rPr>
+                <w:noProof/>
+              </w:rPr>
               <w:drawing>
                 <wp:anchor distT="0" distB="0" distL="114300" distR="114300" simplePos="0" relativeHeight="251663360" behindDoc="0" locked="0" layoutInCell="1" allowOverlap="1" wp14:anchorId="77932123" wp14:editId="23449A93">
                   <wp:simplePos x="0" y="0"/>
@@ -1137,6 +1149,9 @@
           <w:p/>
           <w:p>
             <w:r>
+              <w:rPr>
+                <w:noProof/>
+              </w:rPr>
               <w:drawing>
                 <wp:anchor distT="0" distB="0" distL="114300" distR="114300" simplePos="0" relativeHeight="251665408" behindDoc="0" locked="0" layoutInCell="1" allowOverlap="1" wp14:anchorId="0F5AD6A2" wp14:editId="77200AD3">
                   <wp:simplePos x="0" y="0"/>
@@ -1480,7 +1495,27 @@
               <w:t>Define el objetivo en clave a las variables</w:t>
             </w:r>
           </w:p>
-          <w:p/>
+          <w:p>
+            <w:r>
+              <w:t xml:space="preserve">Se trata de validar si la variable </w:t>
+            </w:r>
+            <w:proofErr w:type="spellStart"/>
+            <w:r>
+              <w:t>diff_odi</w:t>
+            </w:r>
+            <w:proofErr w:type="spellEnd"/>
+            <w:r>
+              <w:t xml:space="preserve"> tiene alguna asociación con la variable de numero de hernias. Es </w:t>
+            </w:r>
+            <w:proofErr w:type="gramStart"/>
+            <w:r>
+              <w:t>decir</w:t>
+            </w:r>
+            <w:proofErr w:type="gramEnd"/>
+            <w:r>
+              <w:t xml:space="preserve"> si la variable de mejoría de alguna forma puede ser impactada por el Numero de Hernias del paciente.</w:t>
+            </w:r>
+          </w:p>
           <w:p/>
         </w:tc>
       </w:tr>
@@ -1546,8 +1581,228 @@
               <w:t>Diagrama de errores</w:t>
             </w:r>
           </w:p>
-          <w:p/>
-          <w:p/>
+          <w:p>
+            <w:pPr>
+              <w:rPr>
+                <w:i/>
+              </w:rPr>
+            </w:pPr>
+          </w:p>
+          <w:p/>
+          <w:p>
+            <w:r>
+              <w:rPr>
+                <w:i/>
+              </w:rPr>
+              <w:drawing>
+                <wp:anchor distT="0" distB="0" distL="114300" distR="114300" simplePos="0" relativeHeight="251666432" behindDoc="0" locked="0" layoutInCell="1" allowOverlap="1" wp14:anchorId="3CFA90E0" wp14:editId="5CB953BF">
+                  <wp:simplePos x="0" y="0"/>
+                  <wp:positionH relativeFrom="column">
+                    <wp:posOffset>3175</wp:posOffset>
+                  </wp:positionH>
+                  <wp:positionV relativeFrom="paragraph">
+                    <wp:posOffset>36310</wp:posOffset>
+                  </wp:positionV>
+                  <wp:extent cx="2020448" cy="1547869"/>
+                  <wp:effectExtent l="25400" t="25400" r="88265" b="90805"/>
+                  <wp:wrapThrough wrapText="bothSides">
+                    <wp:wrapPolygon edited="0">
+                      <wp:start x="0" y="-355"/>
+                      <wp:lineTo x="-272" y="-177"/>
+                      <wp:lineTo x="-272" y="21981"/>
+                      <wp:lineTo x="0" y="22690"/>
+                      <wp:lineTo x="22136" y="22690"/>
+                      <wp:lineTo x="22408" y="19854"/>
+                      <wp:lineTo x="22408" y="2659"/>
+                      <wp:lineTo x="22001" y="0"/>
+                      <wp:lineTo x="22001" y="-355"/>
+                      <wp:lineTo x="0" y="-355"/>
+                    </wp:wrapPolygon>
+                  </wp:wrapThrough>
+                  <wp:docPr id="12" name="Picture 12"/>
+                  <wp:cNvGraphicFramePr>
+                    <a:graphicFrameLocks xmlns:a="http://schemas.openxmlformats.org/drawingml/2006/main" noChangeAspect="1"/>
+                  </wp:cNvGraphicFramePr>
+                  <a:graphic xmlns:a="http://schemas.openxmlformats.org/drawingml/2006/main">
+                    <a:graphicData uri="http://schemas.openxmlformats.org/drawingml/2006/picture">
+                      <pic:pic xmlns:pic="http://schemas.openxmlformats.org/drawingml/2006/picture">
+                        <pic:nvPicPr>
+                          <pic:cNvPr id="1" name=""/>
+                          <pic:cNvPicPr/>
+                        </pic:nvPicPr>
+                        <pic:blipFill>
+                          <a:blip r:embed="rId13" cstate="print">
+                            <a:extLst>
+                              <a:ext uri="{28A0092B-C50C-407E-A947-70E740481C1C}">
+                                <a14:useLocalDpi xmlns:a14="http://schemas.microsoft.com/office/drawing/2010/main" val="0"/>
+                              </a:ext>
+                            </a:extLst>
+                          </a:blip>
+                          <a:stretch>
+                            <a:fillRect/>
+                          </a:stretch>
+                        </pic:blipFill>
+                        <pic:spPr>
+                          <a:xfrm>
+                            <a:off x="0" y="0"/>
+                            <a:ext cx="2020448" cy="1547869"/>
+                          </a:xfrm>
+                          <a:prstGeom prst="rect">
+                            <a:avLst/>
+                          </a:prstGeom>
+                          <a:effectLst>
+                            <a:outerShdw blurRad="50800" dist="38100" dir="2700000" algn="tl" rotWithShape="0">
+                              <a:prstClr val="black">
+                                <a:alpha val="40000"/>
+                              </a:prstClr>
+                            </a:outerShdw>
+                          </a:effectLst>
+                        </pic:spPr>
+                      </pic:pic>
+                    </a:graphicData>
+                  </a:graphic>
+                  <wp14:sizeRelH relativeFrom="page">
+                    <wp14:pctWidth>0</wp14:pctWidth>
+                  </wp14:sizeRelH>
+                  <wp14:sizeRelV relativeFrom="page">
+                    <wp14:pctHeight>0</wp14:pctHeight>
+                  </wp14:sizeRelV>
+                </wp:anchor>
+              </w:drawing>
+            </w:r>
+          </w:p>
+          <w:p>
+            <w:r>
+              <w:t>A</w:t>
+            </w:r>
+            <w:r>
+              <w:t xml:space="preserve">l parece a nivel del descriptivo box </w:t>
+            </w:r>
+            <w:proofErr w:type="spellStart"/>
+            <w:r>
+              <w:t>plot</w:t>
+            </w:r>
+            <w:proofErr w:type="spellEnd"/>
+            <w:r>
+              <w:t xml:space="preserve"> no pareciera haber alguna asociación, parece no afectar el resultado de la mejoría.</w:t>
+            </w:r>
+          </w:p>
+          <w:p/>
+          <w:p/>
+          <w:p/>
+          <w:p/>
+          <w:p/>
+          <w:p/>
+          <w:p/>
+          <w:p>
+            <w:r>
+              <w:drawing>
+                <wp:anchor distT="0" distB="0" distL="114300" distR="114300" simplePos="0" relativeHeight="251667456" behindDoc="0" locked="0" layoutInCell="1" allowOverlap="1" wp14:anchorId="0E27C377" wp14:editId="6735CEE6">
+                  <wp:simplePos x="0" y="0"/>
+                  <wp:positionH relativeFrom="column">
+                    <wp:posOffset>27940</wp:posOffset>
+                  </wp:positionH>
+                  <wp:positionV relativeFrom="paragraph">
+                    <wp:posOffset>31750</wp:posOffset>
+                  </wp:positionV>
+                  <wp:extent cx="1991995" cy="1456055"/>
+                  <wp:effectExtent l="25400" t="25400" r="90805" b="93345"/>
+                  <wp:wrapThrough wrapText="bothSides">
+                    <wp:wrapPolygon edited="0">
+                      <wp:start x="0" y="-377"/>
+                      <wp:lineTo x="-275" y="-188"/>
+                      <wp:lineTo x="-275" y="22043"/>
+                      <wp:lineTo x="0" y="22796"/>
+                      <wp:lineTo x="22172" y="22796"/>
+                      <wp:lineTo x="22447" y="20912"/>
+                      <wp:lineTo x="22447" y="2826"/>
+                      <wp:lineTo x="22034" y="0"/>
+                      <wp:lineTo x="22034" y="-377"/>
+                      <wp:lineTo x="0" y="-377"/>
+                    </wp:wrapPolygon>
+                  </wp:wrapThrough>
+                  <wp:docPr id="13" name="Picture 13"/>
+                  <wp:cNvGraphicFramePr>
+                    <a:graphicFrameLocks xmlns:a="http://schemas.openxmlformats.org/drawingml/2006/main" noChangeAspect="1"/>
+                  </wp:cNvGraphicFramePr>
+                  <a:graphic xmlns:a="http://schemas.openxmlformats.org/drawingml/2006/main">
+                    <a:graphicData uri="http://schemas.openxmlformats.org/drawingml/2006/picture">
+                      <pic:pic xmlns:pic="http://schemas.openxmlformats.org/drawingml/2006/picture">
+                        <pic:nvPicPr>
+                          <pic:cNvPr id="1" name=""/>
+                          <pic:cNvPicPr/>
+                        </pic:nvPicPr>
+                        <pic:blipFill>
+                          <a:blip r:embed="rId14" cstate="print">
+                            <a:extLst>
+                              <a:ext uri="{28A0092B-C50C-407E-A947-70E740481C1C}">
+                                <a14:useLocalDpi xmlns:a14="http://schemas.microsoft.com/office/drawing/2010/main" val="0"/>
+                              </a:ext>
+                            </a:extLst>
+                          </a:blip>
+                          <a:stretch>
+                            <a:fillRect/>
+                          </a:stretch>
+                        </pic:blipFill>
+                        <pic:spPr>
+                          <a:xfrm>
+                            <a:off x="0" y="0"/>
+                            <a:ext cx="1991995" cy="1456055"/>
+                          </a:xfrm>
+                          <a:prstGeom prst="rect">
+                            <a:avLst/>
+                          </a:prstGeom>
+                          <a:effectLst>
+                            <a:outerShdw blurRad="50800" dist="38100" dir="2700000" algn="tl" rotWithShape="0">
+                              <a:prstClr val="black">
+                                <a:alpha val="40000"/>
+                              </a:prstClr>
+                            </a:outerShdw>
+                          </a:effectLst>
+                        </pic:spPr>
+                      </pic:pic>
+                    </a:graphicData>
+                  </a:graphic>
+                  <wp14:sizeRelH relativeFrom="page">
+                    <wp14:pctWidth>0</wp14:pctWidth>
+                  </wp14:sizeRelH>
+                  <wp14:sizeRelV relativeFrom="page">
+                    <wp14:pctHeight>0</wp14:pctHeight>
+                  </wp14:sizeRelV>
+                </wp:anchor>
+              </w:drawing>
+            </w:r>
+            <w:r>
+              <w:t xml:space="preserve">Le aplique un </w:t>
+            </w:r>
+            <w:proofErr w:type="gramStart"/>
+            <w:r>
+              <w:t>log(</w:t>
+            </w:r>
+            <w:proofErr w:type="gramEnd"/>
+            <w:r>
+              <w:t xml:space="preserve">) a </w:t>
+            </w:r>
+            <w:proofErr w:type="spellStart"/>
+            <w:r>
+              <w:t>diff</w:t>
+            </w:r>
+            <w:proofErr w:type="spellEnd"/>
+            <w:r>
+              <w:t xml:space="preserve"> </w:t>
+            </w:r>
+            <w:proofErr w:type="spellStart"/>
+            <w:r>
+              <w:t>odi</w:t>
+            </w:r>
+            <w:proofErr w:type="spellEnd"/>
+            <w:r>
+              <w:t xml:space="preserve"> pues pensé que podría haber alguna </w:t>
+            </w:r>
+            <w:r>
+              <w:t>mejoría en la linealidad.</w:t>
+            </w:r>
+          </w:p>
           <w:p/>
           <w:p/>
           <w:p/>
@@ -1611,10 +1866,25 @@
               <w:t xml:space="preserve">H1: </w:t>
             </w:r>
             <w:r>
-              <w:t>__________________________________________________________________________________</w:t>
-            </w:r>
-          </w:p>
-          <w:p/>
+              <w:t xml:space="preserve">Existe una asociación o </w:t>
+            </w:r>
+            <w:proofErr w:type="spellStart"/>
+            <w:r>
+              <w:t>relacion</w:t>
+            </w:r>
+            <w:proofErr w:type="spellEnd"/>
+            <w:r>
+              <w:t xml:space="preserve"> entre </w:t>
+            </w:r>
+            <w:proofErr w:type="spellStart"/>
+            <w:r>
+              <w:t>diff_oddi</w:t>
+            </w:r>
+            <w:proofErr w:type="spellEnd"/>
+            <w:r>
+              <w:t xml:space="preserve"> y NHD</w:t>
+            </w:r>
+          </w:p>
           <w:p/>
         </w:tc>
       </w:tr>
@@ -1633,6 +1903,7 @@
               <w:rPr>
                 <w:b/>
               </w:rPr>
+              <w:lastRenderedPageBreak/>
               <w:t>Define la H0 o hipótesis nula:</w:t>
             </w:r>
             <w:r>
@@ -1645,7 +1916,29 @@
           <w:p/>
           <w:p>
             <w:r>
-              <w:t>H0: _________________________________________________________________________________</w:t>
+              <w:t xml:space="preserve">H0: </w:t>
+            </w:r>
+            <w:r>
+              <w:t xml:space="preserve">NO </w:t>
+            </w:r>
+            <w:r>
+              <w:t xml:space="preserve">Existe una asociación o </w:t>
+            </w:r>
+            <w:proofErr w:type="spellStart"/>
+            <w:r>
+              <w:t>relacion</w:t>
+            </w:r>
+            <w:proofErr w:type="spellEnd"/>
+            <w:r>
+              <w:t xml:space="preserve"> entre </w:t>
+            </w:r>
+            <w:proofErr w:type="spellStart"/>
+            <w:r>
+              <w:t>diff_oddi</w:t>
+            </w:r>
+            <w:proofErr w:type="spellEnd"/>
+            <w:r>
+              <w:t xml:space="preserve"> y NHD</w:t>
             </w:r>
           </w:p>
           <w:p/>
@@ -1713,38 +2006,204 @@
           <w:p>
             <w:pPr>
               <w:rPr>
-                <w:b/>
+                <w:bCs/>
               </w:rPr>
             </w:pPr>
             <w:r>
               <w:rPr>
                 <w:b/>
               </w:rPr>
-              <w:t>Test Estadístico (selección del test): __________________________________________________</w:t>
-            </w:r>
-          </w:p>
-          <w:p/>
+              <w:t xml:space="preserve">Test Estadístico (selección del test): </w:t>
+            </w:r>
+            <w:r>
+              <w:rPr>
+                <w:bCs/>
+              </w:rPr>
+              <w:t xml:space="preserve">Al comparar una medida y una variable ordinal, automáticamente y si existe cierta </w:t>
+            </w:r>
+            <w:proofErr w:type="gramStart"/>
+            <w:r>
+              <w:rPr>
+                <w:bCs/>
+              </w:rPr>
+              <w:t>linealidad  debo</w:t>
+            </w:r>
+            <w:proofErr w:type="gramEnd"/>
+            <w:r>
+              <w:rPr>
+                <w:bCs/>
+              </w:rPr>
+              <w:t xml:space="preserve"> usar SPEARMAN</w:t>
+            </w:r>
+          </w:p>
           <w:p>
             <w:pPr>
               <w:rPr>
                 <w:b/>
               </w:rPr>
             </w:pPr>
-            <w:r>
-              <w:rPr>
-                <w:b/>
-              </w:rPr>
-              <w:lastRenderedPageBreak/>
+          </w:p>
+          <w:p>
+            <w:pPr>
+              <w:rPr>
+                <w:b/>
+              </w:rPr>
+            </w:pPr>
+          </w:p>
+          <w:p/>
+          <w:p>
+            <w:pPr>
+              <w:rPr>
+                <w:bCs/>
+              </w:rPr>
+            </w:pPr>
+            <w:r>
+              <w:rPr>
+                <w:b/>
+              </w:rPr>
               <w:t>Comprueba las restricciones:</w:t>
             </w:r>
             <w:r>
               <w:rPr>
                 <w:b/>
               </w:rPr>
-              <w:t xml:space="preserve"> ________________________________________________________</w:t>
-            </w:r>
-          </w:p>
-          <w:p/>
+              <w:t xml:space="preserve"> </w:t>
+            </w:r>
+            <w:r>
+              <w:rPr>
+                <w:b/>
+              </w:rPr>
+              <w:t xml:space="preserve"> </w:t>
+            </w:r>
+            <w:r>
+              <w:rPr>
+                <w:bCs/>
+              </w:rPr>
+              <w:t xml:space="preserve">Por aquello valido la normalidad de la variable </w:t>
+            </w:r>
+            <w:proofErr w:type="spellStart"/>
+            <w:r>
+              <w:rPr>
+                <w:bCs/>
+              </w:rPr>
+              <w:t>diff_odi</w:t>
+            </w:r>
+            <w:proofErr w:type="spellEnd"/>
+          </w:p>
+          <w:p>
+            <w:pPr>
+              <w:rPr>
+                <w:bCs/>
+              </w:rPr>
+            </w:pPr>
+          </w:p>
+          <w:p>
+            <w:pPr>
+              <w:rPr>
+                <w:bCs/>
+              </w:rPr>
+            </w:pPr>
+            <w:r>
+              <w:rPr>
+                <w:bCs/>
+              </w:rPr>
+              <w:drawing>
+                <wp:anchor distT="0" distB="0" distL="114300" distR="114300" simplePos="0" relativeHeight="251668480" behindDoc="0" locked="0" layoutInCell="1" allowOverlap="1" wp14:anchorId="6BC1C4F8" wp14:editId="02270CB2">
+                  <wp:simplePos x="0" y="0"/>
+                  <wp:positionH relativeFrom="column">
+                    <wp:posOffset>3175</wp:posOffset>
+                  </wp:positionH>
+                  <wp:positionV relativeFrom="paragraph">
+                    <wp:posOffset>1270</wp:posOffset>
+                  </wp:positionV>
+                  <wp:extent cx="1520590" cy="468217"/>
+                  <wp:effectExtent l="25400" t="25400" r="92710" b="90805"/>
+                  <wp:wrapThrough wrapText="bothSides">
+                    <wp:wrapPolygon edited="0">
+                      <wp:start x="0" y="-1172"/>
+                      <wp:lineTo x="-361" y="-586"/>
+                      <wp:lineTo x="-361" y="22860"/>
+                      <wp:lineTo x="0" y="25205"/>
+                      <wp:lineTo x="22376" y="25205"/>
+                      <wp:lineTo x="22737" y="18171"/>
+                      <wp:lineTo x="22737" y="8792"/>
+                      <wp:lineTo x="22195" y="0"/>
+                      <wp:lineTo x="22195" y="-1172"/>
+                      <wp:lineTo x="0" y="-1172"/>
+                    </wp:wrapPolygon>
+                  </wp:wrapThrough>
+                  <wp:docPr id="14" name="Picture 14"/>
+                  <wp:cNvGraphicFramePr>
+                    <a:graphicFrameLocks xmlns:a="http://schemas.openxmlformats.org/drawingml/2006/main" noChangeAspect="1"/>
+                  </wp:cNvGraphicFramePr>
+                  <a:graphic xmlns:a="http://schemas.openxmlformats.org/drawingml/2006/main">
+                    <a:graphicData uri="http://schemas.openxmlformats.org/drawingml/2006/picture">
+                      <pic:pic xmlns:pic="http://schemas.openxmlformats.org/drawingml/2006/picture">
+                        <pic:nvPicPr>
+                          <pic:cNvPr id="1" name=""/>
+                          <pic:cNvPicPr/>
+                        </pic:nvPicPr>
+                        <pic:blipFill>
+                          <a:blip r:embed="rId15" cstate="print">
+                            <a:extLst>
+                              <a:ext uri="{28A0092B-C50C-407E-A947-70E740481C1C}">
+                                <a14:useLocalDpi xmlns:a14="http://schemas.microsoft.com/office/drawing/2010/main" val="0"/>
+                              </a:ext>
+                            </a:extLst>
+                          </a:blip>
+                          <a:stretch>
+                            <a:fillRect/>
+                          </a:stretch>
+                        </pic:blipFill>
+                        <pic:spPr>
+                          <a:xfrm>
+                            <a:off x="0" y="0"/>
+                            <a:ext cx="1520590" cy="468217"/>
+                          </a:xfrm>
+                          <a:prstGeom prst="rect">
+                            <a:avLst/>
+                          </a:prstGeom>
+                          <a:effectLst>
+                            <a:outerShdw blurRad="50800" dist="38100" dir="2700000" algn="tl" rotWithShape="0">
+                              <a:prstClr val="black">
+                                <a:alpha val="40000"/>
+                              </a:prstClr>
+                            </a:outerShdw>
+                          </a:effectLst>
+                        </pic:spPr>
+                      </pic:pic>
+                    </a:graphicData>
+                  </a:graphic>
+                  <wp14:sizeRelH relativeFrom="page">
+                    <wp14:pctWidth>0</wp14:pctWidth>
+                  </wp14:sizeRelH>
+                  <wp14:sizeRelV relativeFrom="page">
+                    <wp14:pctHeight>0</wp14:pctHeight>
+                  </wp14:sizeRelV>
+                </wp:anchor>
+              </w:drawing>
+            </w:r>
+            <w:r>
+              <w:rPr>
+                <w:bCs/>
+              </w:rPr>
+              <w:t>Como se ve la variable no es normal</w:t>
+            </w:r>
+          </w:p>
+          <w:p>
+            <w:pPr>
+              <w:rPr>
+                <w:bCs/>
+              </w:rPr>
+            </w:pPr>
+          </w:p>
+          <w:p>
+            <w:pPr>
+              <w:rPr>
+                <w:bCs/>
+              </w:rPr>
+            </w:pPr>
+          </w:p>
         </w:tc>
       </w:tr>
       <w:tr>
@@ -1762,28 +2221,174 @@
               <w:rPr>
                 <w:b/>
               </w:rPr>
-              <w:lastRenderedPageBreak/>
               <w:t>Significación o p-valor:</w:t>
             </w:r>
             <w:r>
               <w:rPr>
                 <w:b/>
               </w:rPr>
-              <w:t xml:space="preserve"> (el resultado del test)</w:t>
-            </w:r>
-          </w:p>
+              <w:t xml:space="preserve"> (el resultado </w:t>
+            </w:r>
+            <w:proofErr w:type="gramStart"/>
+            <w:r>
+              <w:rPr>
+                <w:b/>
+              </w:rPr>
+              <w:t>del test</w:t>
+            </w:r>
+            <w:proofErr w:type="gramEnd"/>
+            <w:r>
+              <w:rPr>
+                <w:b/>
+              </w:rPr>
+              <w:t>)</w:t>
+            </w:r>
+          </w:p>
+          <w:p>
+            <w:pPr>
+              <w:rPr>
+                <w:b/>
+              </w:rPr>
+            </w:pPr>
+          </w:p>
+          <w:p>
+            <w:pPr>
+              <w:rPr>
+                <w:b/>
+              </w:rPr>
+            </w:pPr>
+          </w:p>
+          <w:p>
+            <w:pPr>
+              <w:rPr>
+                <w:b/>
+              </w:rPr>
+            </w:pPr>
+          </w:p>
+          <w:p>
+            <w:pPr>
+              <w:rPr>
+                <w:b/>
+              </w:rPr>
+            </w:pPr>
+          </w:p>
+          <w:p>
+            <w:pPr>
+              <w:rPr>
+                <w:b/>
+              </w:rPr>
+            </w:pPr>
+            <w:r>
+              <w:rPr>
+                <w:b/>
+              </w:rPr>
+              <w:drawing>
+                <wp:anchor distT="0" distB="0" distL="114300" distR="114300" simplePos="0" relativeHeight="251669504" behindDoc="0" locked="0" layoutInCell="1" allowOverlap="1" wp14:anchorId="5C8B681C" wp14:editId="3B782F51">
+                  <wp:simplePos x="0" y="0"/>
+                  <wp:positionH relativeFrom="column">
+                    <wp:posOffset>27940</wp:posOffset>
+                  </wp:positionH>
+                  <wp:positionV relativeFrom="paragraph">
+                    <wp:posOffset>24765</wp:posOffset>
+                  </wp:positionV>
+                  <wp:extent cx="1883410" cy="514350"/>
+                  <wp:effectExtent l="25400" t="25400" r="85090" b="95250"/>
+                  <wp:wrapThrough wrapText="bothSides">
+                    <wp:wrapPolygon edited="0">
+                      <wp:start x="0" y="-1067"/>
+                      <wp:lineTo x="-291" y="-533"/>
+                      <wp:lineTo x="-291" y="22933"/>
+                      <wp:lineTo x="0" y="25067"/>
+                      <wp:lineTo x="22139" y="25067"/>
+                      <wp:lineTo x="22430" y="16533"/>
+                      <wp:lineTo x="22430" y="8000"/>
+                      <wp:lineTo x="21993" y="0"/>
+                      <wp:lineTo x="21993" y="-1067"/>
+                      <wp:lineTo x="0" y="-1067"/>
+                    </wp:wrapPolygon>
+                  </wp:wrapThrough>
+                  <wp:docPr id="15" name="Picture 15"/>
+                  <wp:cNvGraphicFramePr>
+                    <a:graphicFrameLocks xmlns:a="http://schemas.openxmlformats.org/drawingml/2006/main" noChangeAspect="1"/>
+                  </wp:cNvGraphicFramePr>
+                  <a:graphic xmlns:a="http://schemas.openxmlformats.org/drawingml/2006/main">
+                    <a:graphicData uri="http://schemas.openxmlformats.org/drawingml/2006/picture">
+                      <pic:pic xmlns:pic="http://schemas.openxmlformats.org/drawingml/2006/picture">
+                        <pic:nvPicPr>
+                          <pic:cNvPr id="1" name=""/>
+                          <pic:cNvPicPr/>
+                        </pic:nvPicPr>
+                        <pic:blipFill>
+                          <a:blip r:embed="rId16" cstate="print">
+                            <a:extLst>
+                              <a:ext uri="{28A0092B-C50C-407E-A947-70E740481C1C}">
+                                <a14:useLocalDpi xmlns:a14="http://schemas.microsoft.com/office/drawing/2010/main" val="0"/>
+                              </a:ext>
+                            </a:extLst>
+                          </a:blip>
+                          <a:stretch>
+                            <a:fillRect/>
+                          </a:stretch>
+                        </pic:blipFill>
+                        <pic:spPr>
+                          <a:xfrm>
+                            <a:off x="0" y="0"/>
+                            <a:ext cx="1883410" cy="514350"/>
+                          </a:xfrm>
+                          <a:prstGeom prst="rect">
+                            <a:avLst/>
+                          </a:prstGeom>
+                          <a:effectLst>
+                            <a:outerShdw blurRad="50800" dist="38100" dir="2700000" algn="tl" rotWithShape="0">
+                              <a:prstClr val="black">
+                                <a:alpha val="40000"/>
+                              </a:prstClr>
+                            </a:outerShdw>
+                          </a:effectLst>
+                        </pic:spPr>
+                      </pic:pic>
+                    </a:graphicData>
+                  </a:graphic>
+                  <wp14:sizeRelH relativeFrom="page">
+                    <wp14:pctWidth>0</wp14:pctWidth>
+                  </wp14:sizeRelH>
+                  <wp14:sizeRelV relativeFrom="page">
+                    <wp14:pctHeight>0</wp14:pctHeight>
+                  </wp14:sizeRelV>
+                </wp:anchor>
+              </w:drawing>
+            </w:r>
+          </w:p>
+          <w:p/>
+          <w:p/>
           <w:p/>
           <w:p>
             <w:r>
               <w:t>p-valor:</w:t>
             </w:r>
-          </w:p>
-          <w:p/>
-          <w:p/>
+            <w:r>
+              <w:rPr>
+                <w:highlight w:val="yellow"/>
+              </w:rPr>
+              <w:t>0.</w:t>
+            </w:r>
+            <w:r>
+              <w:rPr>
+                <w:highlight w:val="yellow"/>
+              </w:rPr>
+              <w:t>528</w:t>
+            </w:r>
+          </w:p>
           <w:p/>
           <w:p>
             <w:r>
               <w:t>Coeficiente de correlación:</w:t>
+            </w:r>
+            <w:r>
+              <w:rPr>
+                <w:highlight w:val="yellow"/>
+              </w:rPr>
+              <w:t>0.044</w:t>
             </w:r>
           </w:p>
           <w:p/>
@@ -1827,6 +2432,11 @@
             </w:r>
           </w:p>
           <w:p/>
+          <w:p>
+            <w:r>
+              <w:t>El p-valor es &gt; 5%. Por lo que no puedo rechazar la H0. No podemos aceptar la H1</w:t>
+            </w:r>
+          </w:p>
           <w:p/>
           <w:p/>
         </w:tc>
@@ -1877,7 +2487,56 @@
             </w:r>
           </w:p>
           <w:p/>
-          <w:p/>
+          <w:p>
+            <w:r>
+              <w:t xml:space="preserve">Luego de realizado </w:t>
+            </w:r>
+            <w:proofErr w:type="gramStart"/>
+            <w:r>
+              <w:t>el test</w:t>
+            </w:r>
+            <w:proofErr w:type="gramEnd"/>
+            <w:r>
+              <w:t xml:space="preserve"> </w:t>
+            </w:r>
+            <w:proofErr w:type="spellStart"/>
+            <w:r>
+              <w:t>correlacion</w:t>
+            </w:r>
+            <w:proofErr w:type="spellEnd"/>
+            <w:r>
+              <w:t xml:space="preserve"> de </w:t>
+            </w:r>
+            <w:proofErr w:type="spellStart"/>
+            <w:r>
+              <w:t>spearman</w:t>
+            </w:r>
+            <w:proofErr w:type="spellEnd"/>
+            <w:r>
+              <w:t xml:space="preserve">, y ver que el coeficiente de </w:t>
+            </w:r>
+            <w:proofErr w:type="spellStart"/>
+            <w:r>
+              <w:t>correlacion</w:t>
+            </w:r>
+            <w:proofErr w:type="spellEnd"/>
+            <w:r>
+              <w:t xml:space="preserve"> es muy bajo casi 0 y ver el p-valor que es &gt; a 5% </w:t>
+            </w:r>
+            <w:proofErr w:type="spellStart"/>
+            <w:r>
+              <w:t>podemo</w:t>
+            </w:r>
+            <w:proofErr w:type="spellEnd"/>
+            <w:r>
+              <w:t xml:space="preserve"> concluir que no existe una asociación o relación entre el NHD y la mejoría reflejada en </w:t>
+            </w:r>
+            <w:proofErr w:type="spellStart"/>
+            <w:r>
+              <w:t>diff_oddi</w:t>
+            </w:r>
+            <w:proofErr w:type="spellEnd"/>
+          </w:p>
           <w:p/>
           <w:p/>
         </w:tc>
@@ -1903,8 +2562,8 @@
       </w:r>
     </w:p>
     <w:sectPr>
-      <w:headerReference w:type="default" r:id="rId13"/>
-      <w:footerReference w:type="default" r:id="rId14"/>
+      <w:headerReference w:type="default" r:id="rId17"/>
+      <w:footerReference w:type="default" r:id="rId18"/>
       <w:pgSz w:w="11906" w:h="16838"/>
       <w:pgMar w:top="1440" w:right="1080" w:bottom="1440" w:left="1080" w:header="708" w:footer="708" w:gutter="0"/>
       <w:cols w:space="708"/>
@@ -5034,6 +5693,7 @@
     <w:lsdException w:name="HTML Sample" w:semiHidden="1" w:unhideWhenUsed="1"/>
     <w:lsdException w:name="HTML Typewriter" w:semiHidden="1" w:unhideWhenUsed="1"/>
     <w:lsdException w:name="HTML Variable" w:semiHidden="1" w:unhideWhenUsed="1"/>
+    <w:lsdException w:name="Normal Table" w:semiHidden="1" w:unhideWhenUsed="1"/>
     <w:lsdException w:name="annotation subject" w:semiHidden="1" w:unhideWhenUsed="1"/>
     <w:lsdException w:name="No List" w:semiHidden="1" w:unhideWhenUsed="1"/>
     <w:lsdException w:name="Outline List 1" w:semiHidden="1" w:unhideWhenUsed="1"/>
@@ -5076,8 +5736,11 @@
     <w:lsdException w:name="Table Contemporary" w:semiHidden="1" w:unhideWhenUsed="1"/>
     <w:lsdException w:name="Table Elegant" w:semiHidden="1" w:unhideWhenUsed="1"/>
     <w:lsdException w:name="Table Professional" w:semiHidden="1" w:unhideWhenUsed="1"/>
+    <w:lsdException w:name="Table Subtle 1" w:semiHidden="1" w:unhideWhenUsed="1"/>
     <w:lsdException w:name="Table Subtle 2" w:semiHidden="1" w:unhideWhenUsed="1"/>
     <w:lsdException w:name="Table Web 1" w:semiHidden="1" w:unhideWhenUsed="1"/>
+    <w:lsdException w:name="Table Web 2" w:semiHidden="1" w:unhideWhenUsed="1"/>
+    <w:lsdException w:name="Table Web 3" w:semiHidden="1" w:unhideWhenUsed="1"/>
     <w:lsdException w:name="Balloon Text" w:semiHidden="1" w:unhideWhenUsed="1"/>
     <w:lsdException w:name="Table Grid" w:uiPriority="39"/>
     <w:lsdException w:name="Table Theme" w:semiHidden="1" w:unhideWhenUsed="1"/>

</xml_diff>